<commit_message>
Merge and added to write-up 4th query
</commit_message>
<xml_diff>
--- a/Normalization.docx
+++ b/Normalization.docx
@@ -14,8 +14,6 @@
       <w:r>
         <w:t>Conceptual database design:</w:t>
       </w:r>
-      <w:bookmarkStart w:id="0" w:name="_GoBack"/>
-      <w:bookmarkEnd w:id="0"/>
     </w:p>
     <w:p>
       <w:pPr>
@@ -305,8 +303,6 @@
       </w:pPr>
       <w:r>
         <w:tab/>
-      </w:r>
-      <w:r>
         <w:t>Doctor:</w:t>
       </w:r>
     </w:p>
@@ -1173,6 +1169,28 @@
         <w:pStyle w:val="ListParagraph"/>
         <w:spacing w:line="240" w:lineRule="auto"/>
       </w:pPr>
+    </w:p>
+    <w:p>
+      <w:pPr>
+        <w:pStyle w:val="ListParagraph"/>
+        <w:spacing w:line="240" w:lineRule="auto"/>
+      </w:pPr>
+      <w:r>
+        <w:t xml:space="preserve">Our query chose to figure out which receptionists scheduled appointments for patients receiving Viagra prescribed by a given pharmacist. This allows a pharmacist to discover who is aware of the medication a patient is taking. Without this feature, it may be difficult to discover </w:t>
+      </w:r>
+      <w:r>
+        <w:t xml:space="preserve">who is involved in the stages of a patient’s hospital lifetime in the case of an emergency. Starting with a Pharmacist ID, it checks the </w:t>
+      </w:r>
+      <w:proofErr w:type="spellStart"/>
+      <w:r>
+        <w:t>PrescriptionRecord</w:t>
+      </w:r>
+      <w:proofErr w:type="spellEnd"/>
+      <w:r>
+        <w:t xml:space="preserve"> table for a matching ID and Viagra as the prescription. Then it checks the Patient ID associated with that prescription, and finds appointments for that patient, checking the receptionist that made the appointment and printing them out.</w:t>
+      </w:r>
+      <w:bookmarkStart w:id="0" w:name="_GoBack"/>
+      <w:bookmarkEnd w:id="0"/>
     </w:p>
     <w:sectPr>
       <w:pgSz w:w="12240" w:h="15840"/>

</xml_diff>